<commit_message>
added yeast and bacteria trees
</commit_message>
<xml_diff>
--- a/manuscript_and_supplements/review_comments_round2.docx
+++ b/manuscript_and_supplements/review_comments_round2.docx
@@ -150,21 +150,7 @@
           <w:rFonts w:cstheme="minorHAnsi"/>
         </w:rPr>
         <w:br/>
-        <w:t xml:space="preserve">- Lines 154-155: normally, the floral nectars of most plant </w:t>
-      </w:r>
-      <w:proofErr w:type="spellStart"/>
-      <w:r>
-        <w:rPr>
-          <w:rFonts w:cstheme="minorHAnsi"/>
-        </w:rPr>
-        <w:t>specied</w:t>
-      </w:r>
-      <w:proofErr w:type="spellEnd"/>
-      <w:r>
-        <w:rPr>
-          <w:rFonts w:cstheme="minorHAnsi"/>
-        </w:rPr>
-        <w:t xml:space="preserve"> is nitrogen-poor. I guess that authors used a high-nitrogen nectar analog to secure microbial growth, but by doing so they are neglecting the (potential) combined effect of nitrogen limitation and other nectar hurdles.</w:t>
+        <w:t>- Lines 154-155: normally, the floral nectars of most plant specied is nitrogen-poor. I guess that authors used a high-nitrogen nectar analog to secure microbial growth, but by doing so they are neglecting the (potential) combined effect of nitrogen limitation and other nectar hurdles.</w:t>
       </w:r>
       <w:r>
         <w:rPr>
@@ -277,64 +263,20 @@
           <w:rFonts w:cstheme="minorHAnsi"/>
         </w:rPr>
         <w:br/>
-        <w:t xml:space="preserve">- Lines 167-168: it seems that the 96-well plates used in the in vitro assays were triple </w:t>
-      </w:r>
-      <w:proofErr w:type="spellStart"/>
-      <w:r>
-        <w:rPr>
-          <w:rFonts w:cstheme="minorHAnsi"/>
-        </w:rPr>
-        <w:t>parafilmed</w:t>
-      </w:r>
-      <w:proofErr w:type="spellEnd"/>
-      <w:r>
-        <w:rPr>
-          <w:rFonts w:cstheme="minorHAnsi"/>
-        </w:rPr>
-        <w:t xml:space="preserve"> before incubation. Was this really </w:t>
-      </w:r>
-      <w:proofErr w:type="spellStart"/>
-      <w:r>
-        <w:rPr>
-          <w:rFonts w:cstheme="minorHAnsi"/>
-        </w:rPr>
-        <w:t>neccesary</w:t>
-      </w:r>
-      <w:proofErr w:type="spellEnd"/>
-      <w:r>
-        <w:rPr>
-          <w:rFonts w:cstheme="minorHAnsi"/>
-        </w:rPr>
-        <w:t>? Why? Do the authors expect it to have any effect on the growth of strictly (or preferentially) aerobic species?</w:t>
-      </w:r>
-      <w:r>
-        <w:rPr>
-          <w:rFonts w:cstheme="minorHAnsi"/>
-        </w:rPr>
-        <w:br/>
-      </w:r>
-      <w:r>
-        <w:rPr>
-          <w:rFonts w:cstheme="minorHAnsi"/>
-          <w:color w:val="C00000"/>
-        </w:rPr>
-        <w:t xml:space="preserve">The plates were triple </w:t>
-      </w:r>
-      <w:proofErr w:type="spellStart"/>
-      <w:r>
-        <w:rPr>
-          <w:rFonts w:cstheme="minorHAnsi"/>
-          <w:color w:val="C00000"/>
-        </w:rPr>
-        <w:t>parafilmed</w:t>
-      </w:r>
-      <w:proofErr w:type="spellEnd"/>
-      <w:r>
-        <w:rPr>
-          <w:rFonts w:cstheme="minorHAnsi"/>
-          <w:color w:val="C00000"/>
-        </w:rPr>
-        <w:t xml:space="preserve"> to decrease evaporation of wells that we found to occur </w:t>
+        <w:t>- Lines 167-168: it seems that the 96-well plates used in the in vitro assays were triple parafilmed before incubation. Was this really neccesary? Why? Do the authors expect it to have any effect on the growth of strictly (or preferentially) aerobic species?</w:t>
+      </w:r>
+      <w:r>
+        <w:rPr>
+          <w:rFonts w:cstheme="minorHAnsi"/>
+        </w:rPr>
+        <w:br/>
+      </w:r>
+      <w:r>
+        <w:rPr>
+          <w:rFonts w:cstheme="minorHAnsi"/>
+          <w:color w:val="C00000"/>
+        </w:rPr>
+        <w:t xml:space="preserve">The plates were triple parafilmed to decrease evaporation of wells that we found to occur </w:t>
       </w:r>
       <w:r>
         <w:rPr>
@@ -355,39 +297,7 @@
           <w:rFonts w:cstheme="minorHAnsi"/>
           <w:color w:val="C00000"/>
         </w:rPr>
-        <w:t xml:space="preserve"> The triple </w:t>
-      </w:r>
-      <w:proofErr w:type="spellStart"/>
-      <w:r>
-        <w:rPr>
-          <w:rFonts w:cstheme="minorHAnsi"/>
-          <w:color w:val="C00000"/>
-        </w:rPr>
-        <w:t>parafilming</w:t>
-      </w:r>
-      <w:proofErr w:type="spellEnd"/>
-      <w:r>
-        <w:rPr>
-          <w:rFonts w:cstheme="minorHAnsi"/>
-          <w:color w:val="C00000"/>
-        </w:rPr>
-        <w:t xml:space="preserve"> mainly served to ensure any seams in </w:t>
-      </w:r>
-      <w:proofErr w:type="spellStart"/>
-      <w:r>
-        <w:rPr>
-          <w:rFonts w:cstheme="minorHAnsi"/>
-          <w:color w:val="C00000"/>
-        </w:rPr>
-        <w:t>parafilming</w:t>
-      </w:r>
-      <w:proofErr w:type="spellEnd"/>
-      <w:r>
-        <w:rPr>
-          <w:rFonts w:cstheme="minorHAnsi"/>
-          <w:color w:val="C00000"/>
-        </w:rPr>
-        <w:t xml:space="preserve"> were adequately covered and sealed.</w:t>
+        <w:t xml:space="preserve"> The triple parafilming mainly served to ensure any seams in parafilming were adequately covered and sealed.</w:t>
       </w:r>
     </w:p>
     <w:p>
@@ -652,44 +562,42 @@
       <w:pPr>
         <w:rPr>
           <w:rFonts w:cstheme="minorHAnsi"/>
-        </w:rPr>
-      </w:pPr>
+          <w:color w:val="FF0000"/>
+        </w:rPr>
+      </w:pPr>
+      <w:r>
+        <w:rPr>
+          <w:rFonts w:cstheme="minorHAnsi"/>
+          <w:color w:val="FF0000"/>
+        </w:rPr>
+        <w:t xml:space="preserve">Thank you for this suggestion. </w:t>
+      </w:r>
+      <w:r>
+        <w:rPr>
+          <w:rFonts w:cstheme="minorHAnsi"/>
+          <w:color w:val="FF0000"/>
+        </w:rPr>
+        <w:t>We have added a new analysis of phylogenetic signal run both on all species together and on yeasts and bacteria separately. We found not significant effect of phylogenetic signal via both pagles lambda and blombergs K.</w:t>
+      </w:r>
+      <w:r>
+        <w:rPr>
+          <w:rFonts w:cstheme="minorHAnsi"/>
+          <w:color w:val="FF0000"/>
+        </w:rPr>
+        <w:t xml:space="preserve"> This has been added to the results and discussion</w:t>
+      </w:r>
+      <w:r>
+        <w:rPr>
+          <w:rFonts w:cstheme="minorHAnsi"/>
+          <w:color w:val="FF0000"/>
+        </w:rPr>
+        <w:t xml:space="preserve"> and is described in the supplemental methods. </w:t>
+      </w:r>
     </w:p>
     <w:p>
       <w:pPr>
         <w:rPr>
           <w:rFonts w:cstheme="minorHAnsi"/>
-        </w:rPr>
-      </w:pPr>
-      <w:r>
-        <w:rPr>
-          <w:rFonts w:cstheme="minorHAnsi"/>
-        </w:rPr>
-        <w:t xml:space="preserve">I began trying to figure out these analyses – if we feels its important I could pursue it buts </w:t>
-      </w:r>
-      <w:r>
-        <w:rPr>
-          <w:rFonts w:cstheme="minorHAnsi"/>
-        </w:rPr>
-        <w:t>I’ve</w:t>
-      </w:r>
-      <w:r>
-        <w:rPr>
-          <w:rFonts w:cstheme="minorHAnsi"/>
-        </w:rPr>
-        <w:t xml:space="preserve"> never done anything like it. I assume we do something like calculate the phylogenetic distance between all species and see if </w:t>
-      </w:r>
-      <w:r>
-        <w:rPr>
-          <w:rFonts w:cstheme="minorHAnsi"/>
-        </w:rPr>
-        <w:t xml:space="preserve">distance correlates with more similar growth/susceptibility. </w:t>
-      </w:r>
-    </w:p>
-    <w:p>
-      <w:pPr>
-        <w:rPr>
-          <w:rFonts w:cstheme="minorHAnsi"/>
           <w:color w:val="C00000"/>
         </w:rPr>
       </w:pPr>
@@ -717,21 +625,7 @@
           <w:rFonts w:cstheme="minorHAnsi"/>
         </w:rPr>
         <w:br/>
-        <w:t xml:space="preserve">- Publication year for </w:t>
-      </w:r>
-      <w:proofErr w:type="spellStart"/>
-      <w:r>
-        <w:rPr>
-          <w:rFonts w:cstheme="minorHAnsi"/>
-        </w:rPr>
-        <w:t>Zemenick</w:t>
-      </w:r>
-      <w:proofErr w:type="spellEnd"/>
-      <w:r>
-        <w:rPr>
-          <w:rFonts w:cstheme="minorHAnsi"/>
-        </w:rPr>
-        <w:t xml:space="preserve"> et al. is missing in lines 77 and 82.</w:t>
+        <w:t>- Publication year for Zemenick et al. is missing in lines 77 and 82.</w:t>
       </w:r>
       <w:r>
         <w:rPr>

</xml_diff>